<commit_message>
pretty much finished the HW
</commit_message>
<xml_diff>
--- a/assignment4_ID1_308537034_ID2_203200480.docx
+++ b/assignment4_ID1_308537034_ID2_203200480.docx
@@ -671,10 +671,29 @@
     <w:p>
       <w:pPr>
         <w:pStyle w:val="NoSpacing"/>
-        <w:rPr>
-          <w:rtl/>
-        </w:rPr>
-      </w:pPr>
+        <w:bidi w:val="0"/>
+        <w:rPr>
+          <w:rtl/>
+        </w:rPr>
+      </w:pPr>
+      <w:r>
+        <w:t xml:space="preserve">The </w:t>
+      </w:r>
+      <w:r>
+        <w:t>highest validation</w:t>
+      </w:r>
+      <w:r>
+        <w:t xml:space="preserve"> accuracy we got was 0.804 (corresponding to the 4</w:t>
+      </w:r>
+      <w:r>
+        <w:rPr>
+          <w:vertAlign w:val="superscript"/>
+        </w:rPr>
+        <w:t>th</w:t>
+      </w:r>
+      <w:r>
+        <w:t xml:space="preserve"> epoch) and the corresponding test accuracy is 0.757</w:t>
+      </w:r>
     </w:p>
     <w:p>
       <w:pPr>
@@ -704,11 +723,25 @@
     <w:p>
       <w:pPr>
         <w:pStyle w:val="NoSpacing"/>
-        <w:jc w:val="right"/>
-        <w:rPr>
-          <w:rtl/>
-        </w:rPr>
-      </w:pPr>
+        <w:bidi w:val="0"/>
+        <w:rPr>
+          <w:rtl/>
+        </w:rPr>
+      </w:pPr>
+      <w:r>
+        <w:t xml:space="preserve">In the test dataset there are 700 fake images and 1400 real images. But we constructed the length of the DB to be the min length of the </w:t>
+      </w:r>
+      <w:r>
+        <w:t xml:space="preserve">real/fake </w:t>
+      </w:r>
+      <w:proofErr w:type="gramStart"/>
+      <w:r>
+        <w:t>DB</w:t>
+      </w:r>
+      <w:proofErr w:type="gramEnd"/>
+      <w:r>
+        <w:t xml:space="preserve"> so it reflects a DB that is equal in size.</w:t>
+      </w:r>
     </w:p>
     <w:p>
       <w:pPr>
@@ -1163,7 +1196,15 @@
         </w:rPr>
       </w:pPr>
       <w:r>
-        <w:t>But the way we implemented the DB is tat we have equal number of samples per DB</w:t>
+        <w:t xml:space="preserve">But the way we implemented the DB is </w:t>
+      </w:r>
+      <w:proofErr w:type="spellStart"/>
+      <w:r>
+        <w:t>tat</w:t>
+      </w:r>
+      <w:proofErr w:type="spellEnd"/>
+      <w:r>
+        <w:t xml:space="preserve"> we have equal number of samples per DB</w:t>
       </w:r>
     </w:p>
     <w:p>
@@ -1228,8 +1269,13 @@
         <w:jc w:val="right"/>
       </w:pPr>
       <w:r>
-        <w:t>Or in other words the synthetic dataset managed to completely fool our SimplNet</w:t>
-      </w:r>
+        <w:t xml:space="preserve">Or in other words the synthetic dataset managed to completely fool our </w:t>
+      </w:r>
+      <w:proofErr w:type="spellStart"/>
+      <w:r>
+        <w:t>SimplNet</w:t>
+      </w:r>
+      <w:proofErr w:type="spellEnd"/>
     </w:p>
     <w:p>
       <w:pPr>
@@ -1342,8 +1388,13 @@
           <w:rtl/>
         </w:rPr>
       </w:pPr>
-      <w:r>
-        <w:t xml:space="preserve">Xception is pre-trained on the </w:t>
+      <w:proofErr w:type="spellStart"/>
+      <w:r>
+        <w:t>Xception</w:t>
+      </w:r>
+      <w:proofErr w:type="spellEnd"/>
+      <w:r>
+        <w:t xml:space="preserve"> is pre-trained on the </w:t>
       </w:r>
       <w:r>
         <w:t>ImageNet</w:t>
@@ -1417,8 +1468,21 @@
         <w:jc w:val="right"/>
       </w:pPr>
       <w:r>
-        <w:t>The basic building blocks of Xception are :</w:t>
-      </w:r>
+        <w:t xml:space="preserve">The basic building blocks of </w:t>
+      </w:r>
+      <w:proofErr w:type="spellStart"/>
+      <w:r>
+        <w:t>Xception</w:t>
+      </w:r>
+      <w:proofErr w:type="spellEnd"/>
+      <w:r>
+        <w:t xml:space="preserve"> </w:t>
+      </w:r>
+      <w:proofErr w:type="gramStart"/>
+      <w:r>
+        <w:t>are :</w:t>
+      </w:r>
+      <w:proofErr w:type="gramEnd"/>
     </w:p>
     <w:p>
       <w:pPr>
@@ -1466,7 +1530,15 @@
         </w:drawing>
       </w:r>
       <w:r>
-        <w:t xml:space="preserve">taken from Xception original </w:t>
+        <w:t xml:space="preserve">taken from </w:t>
+      </w:r>
+      <w:proofErr w:type="spellStart"/>
+      <w:r>
+        <w:t>Xception</w:t>
+      </w:r>
+      <w:proofErr w:type="spellEnd"/>
+      <w:r>
+        <w:t xml:space="preserve"> original </w:t>
       </w:r>
       <w:hyperlink r:id="rId16" w:history="1">
         <w:r>
@@ -1593,7 +1665,15 @@
         <w:t xml:space="preserve">for the final classification block ”fc” is 2048 dimensional vectors </w:t>
       </w:r>
       <w:r>
-        <w:t xml:space="preserve">taken from Xception original </w:t>
+        <w:t xml:space="preserve">taken from </w:t>
+      </w:r>
+      <w:proofErr w:type="spellStart"/>
+      <w:r>
+        <w:t>Xception</w:t>
+      </w:r>
+      <w:proofErr w:type="spellEnd"/>
+      <w:r>
+        <w:t xml:space="preserve"> original </w:t>
       </w:r>
       <w:hyperlink r:id="rId17" w:history="1">
         <w:r>
@@ -1665,8 +1745,13 @@
       <w:r>
         <w:t xml:space="preserve"> to the </w:t>
       </w:r>
-      <w:r>
-        <w:t xml:space="preserve">Xception original </w:t>
+      <w:proofErr w:type="spellStart"/>
+      <w:r>
+        <w:t>Xception</w:t>
+      </w:r>
+      <w:proofErr w:type="spellEnd"/>
+      <w:r>
+        <w:t xml:space="preserve"> original </w:t>
       </w:r>
       <w:hyperlink r:id="rId18" w:history="1">
         <w:r>
@@ -1679,9 +1764,11 @@
       <w:r>
         <w:t xml:space="preserve"> and from the function </w:t>
       </w:r>
+      <w:proofErr w:type="spellStart"/>
       <w:r>
         <w:t>utils.get_nof_params</w:t>
       </w:r>
+      <w:proofErr w:type="spellEnd"/>
       <w:r>
         <w:t xml:space="preserve"> we get the same number of parameters </w:t>
       </w:r>
@@ -1814,7 +1901,15 @@
         <w:t>22855952</w:t>
       </w:r>
       <w:r>
-        <w:t xml:space="preserve"> = 208927834 to the Xception parameters count</w:t>
+        <w:t xml:space="preserve"> = 208927834 to the </w:t>
+      </w:r>
+      <w:proofErr w:type="spellStart"/>
+      <w:r>
+        <w:t>Xception</w:t>
+      </w:r>
+      <w:proofErr w:type="spellEnd"/>
+      <w:r>
+        <w:t xml:space="preserve"> parameters count</w:t>
       </w:r>
     </w:p>
     <w:p>
@@ -1925,10 +2020,10 @@
         </w:rPr>
         <w:lastRenderedPageBreak/>
         <w:drawing>
-          <wp:inline distT="0" distB="0" distL="0" distR="0" wp14:anchorId="5504A9A0" wp14:editId="3AB812D1">
+          <wp:inline distT="0" distB="0" distL="0" distR="0" wp14:anchorId="742ABA8F" wp14:editId="1C5DB73E">
             <wp:extent cx="5274310" cy="5274310"/>
             <wp:effectExtent l="0" t="0" r="2540" b="2540"/>
-            <wp:docPr id="10" name="Picture 10" descr="Chart, line chart&#10;&#10;Description automatically generated"/>
+            <wp:docPr id="14" name="Picture 14" descr="Chart, line chart&#10;&#10;Description automatically generated"/>
             <wp:cNvGraphicFramePr>
               <a:graphicFrameLocks xmlns:a="http://schemas.openxmlformats.org/drawingml/2006/main" noChangeAspect="1"/>
             </wp:cNvGraphicFramePr>
@@ -1936,7 +2031,7 @@
               <a:graphicData uri="http://schemas.openxmlformats.org/drawingml/2006/picture">
                 <pic:pic xmlns:pic="http://schemas.openxmlformats.org/drawingml/2006/picture">
                   <pic:nvPicPr>
-                    <pic:cNvPr id="10" name="Picture 10" descr="Chart, line chart&#10;&#10;Description automatically generated"/>
+                    <pic:cNvPr id="14" name="Picture 14" descr="Chart, line chart&#10;&#10;Description automatically generated"/>
                     <pic:cNvPicPr>
                       <a:picLocks noChangeAspect="1" noChangeArrowheads="1"/>
                     </pic:cNvPicPr>
@@ -1979,10 +2074,10 @@
         </w:rPr>
         <w:lastRenderedPageBreak/>
         <w:drawing>
-          <wp:inline distT="0" distB="0" distL="0" distR="0" wp14:anchorId="2EEC367E" wp14:editId="765FC834">
+          <wp:inline distT="0" distB="0" distL="0" distR="0" wp14:anchorId="2643E2B5" wp14:editId="07294323">
             <wp:extent cx="5274310" cy="5274310"/>
             <wp:effectExtent l="0" t="0" r="2540" b="2540"/>
-            <wp:docPr id="9" name="Picture 9" descr="Chart, line chart&#10;&#10;Description automatically generated"/>
+            <wp:docPr id="13" name="Picture 13" descr="Chart, line chart&#10;&#10;Description automatically generated"/>
             <wp:cNvGraphicFramePr>
               <a:graphicFrameLocks xmlns:a="http://schemas.openxmlformats.org/drawingml/2006/main" noChangeAspect="1"/>
             </wp:cNvGraphicFramePr>
@@ -1990,7 +2085,7 @@
               <a:graphicData uri="http://schemas.openxmlformats.org/drawingml/2006/picture">
                 <pic:pic xmlns:pic="http://schemas.openxmlformats.org/drawingml/2006/picture">
                   <pic:nvPicPr>
-                    <pic:cNvPr id="9" name="Picture 9" descr="Chart, line chart&#10;&#10;Description automatically generated"/>
+                    <pic:cNvPr id="13" name="Picture 13" descr="Chart, line chart&#10;&#10;Description automatically generated"/>
                     <pic:cNvPicPr>
                       <a:picLocks noChangeAspect="1" noChangeArrowheads="1"/>
                     </pic:cNvPicPr>
@@ -2032,9 +2127,35 @@
       <w:pPr>
         <w:pStyle w:val="NoSpacing"/>
         <w:jc w:val="right"/>
-      </w:pPr>
-      <w:r>
-        <w:t xml:space="preserve">We can clearly see that the model suffers from overfitting </w:t>
+        <w:rPr>
+          <w:b/>
+          <w:bCs/>
+          <w:u w:val="single"/>
+        </w:rPr>
+      </w:pPr>
+      <w:r>
+        <w:rPr>
+          <w:b/>
+          <w:bCs/>
+          <w:u w:val="single"/>
+        </w:rPr>
+        <w:t xml:space="preserve">Question </w:t>
+      </w:r>
+      <w:r>
+        <w:rPr>
+          <w:b/>
+          <w:bCs/>
+          <w:u w:val="single"/>
+        </w:rPr>
+        <w:t>27</w:t>
+      </w:r>
+      <w:r>
+        <w:rPr>
+          <w:b/>
+          <w:bCs/>
+          <w:u w:val="single"/>
+        </w:rPr>
+        <w:t>:</w:t>
       </w:r>
     </w:p>
     <w:p>
@@ -2043,17 +2164,30 @@
         <w:bidi w:val="0"/>
       </w:pPr>
       <w:r>
-        <w:t xml:space="preserve">Which is usually solved by adding a dropout between layers. </w:t>
-      </w:r>
-    </w:p>
-    <w:p>
-      <w:pPr>
-        <w:pStyle w:val="NoSpacing"/>
-        <w:jc w:val="right"/>
-        <w:rPr>
-          <w:b/>
-          <w:bCs/>
-          <w:u w:val="single"/>
+        <w:t xml:space="preserve">The highest validation accuracy is </w:t>
+      </w:r>
+      <w:r>
+        <w:t>0.675 and the corresponding test accuracy is 0.709</w:t>
+      </w:r>
+    </w:p>
+    <w:p>
+      <w:pPr>
+        <w:pStyle w:val="NoSpacing"/>
+        <w:jc w:val="center"/>
+        <w:rPr>
+          <w:rtl/>
+        </w:rPr>
+      </w:pPr>
+    </w:p>
+    <w:p>
+      <w:pPr>
+        <w:pStyle w:val="NoSpacing"/>
+        <w:jc w:val="right"/>
+        <w:rPr>
+          <w:b/>
+          <w:bCs/>
+          <w:u w:val="single"/>
+          <w:rtl/>
         </w:rPr>
       </w:pPr>
       <w:r>
@@ -2070,7 +2204,7 @@
           <w:bCs/>
           <w:u w:val="single"/>
         </w:rPr>
-        <w:t>27</w:t>
+        <w:t>28</w:t>
       </w:r>
       <w:r>
         <w:rPr>
@@ -2085,26 +2219,136 @@
       <w:pPr>
         <w:pStyle w:val="NoSpacing"/>
         <w:jc w:val="right"/>
-      </w:pPr>
-    </w:p>
-    <w:p>
-      <w:pPr>
-        <w:pStyle w:val="NoSpacing"/>
-        <w:jc w:val="center"/>
-        <w:rPr>
-          <w:rtl/>
-        </w:rPr>
-      </w:pPr>
-    </w:p>
-    <w:p>
-      <w:pPr>
-        <w:pStyle w:val="NoSpacing"/>
-        <w:jc w:val="right"/>
-        <w:rPr>
-          <w:b/>
-          <w:bCs/>
-          <w:u w:val="single"/>
-          <w:rtl/>
+        <w:rPr>
+          <w:rtl/>
+        </w:rPr>
+      </w:pPr>
+      <w:r>
+        <w:rPr>
+          <w:noProof/>
+        </w:rPr>
+        <w:lastRenderedPageBreak/>
+        <w:drawing>
+          <wp:inline distT="0" distB="0" distL="0" distR="0" wp14:anchorId="2E2D58B5" wp14:editId="1C32FA31">
+            <wp:extent cx="5274310" cy="5274310"/>
+            <wp:effectExtent l="0" t="0" r="2540" b="2540"/>
+            <wp:docPr id="16" name="Picture 16" descr="Chart, line chart&#10;&#10;Description automatically generated"/>
+            <wp:cNvGraphicFramePr>
+              <a:graphicFrameLocks xmlns:a="http://schemas.openxmlformats.org/drawingml/2006/main" noChangeAspect="1"/>
+            </wp:cNvGraphicFramePr>
+            <a:graphic xmlns:a="http://schemas.openxmlformats.org/drawingml/2006/main">
+              <a:graphicData uri="http://schemas.openxmlformats.org/drawingml/2006/picture">
+                <pic:pic xmlns:pic="http://schemas.openxmlformats.org/drawingml/2006/picture">
+                  <pic:nvPicPr>
+                    <pic:cNvPr id="16" name="Picture 16" descr="Chart, line chart&#10;&#10;Description automatically generated"/>
+                    <pic:cNvPicPr>
+                      <a:picLocks noChangeAspect="1" noChangeArrowheads="1"/>
+                    </pic:cNvPicPr>
+                  </pic:nvPicPr>
+                  <pic:blipFill>
+                    <a:blip r:embed="rId21">
+                      <a:extLst>
+                        <a:ext uri="{28A0092B-C50C-407E-A947-70E740481C1C}">
+                          <a14:useLocalDpi xmlns:a14="http://schemas.microsoft.com/office/drawing/2010/main" val="0"/>
+                        </a:ext>
+                      </a:extLst>
+                    </a:blip>
+                    <a:srcRect/>
+                    <a:stretch>
+                      <a:fillRect/>
+                    </a:stretch>
+                  </pic:blipFill>
+                  <pic:spPr bwMode="auto">
+                    <a:xfrm>
+                      <a:off x="0" y="0"/>
+                      <a:ext cx="5274310" cy="5274310"/>
+                    </a:xfrm>
+                    <a:prstGeom prst="rect">
+                      <a:avLst/>
+                    </a:prstGeom>
+                    <a:noFill/>
+                    <a:ln>
+                      <a:noFill/>
+                    </a:ln>
+                  </pic:spPr>
+                </pic:pic>
+              </a:graphicData>
+            </a:graphic>
+          </wp:inline>
+        </w:drawing>
+      </w:r>
+      <w:r>
+        <w:rPr>
+          <w:noProof/>
+        </w:rPr>
+        <w:lastRenderedPageBreak/>
+        <w:drawing>
+          <wp:inline distT="0" distB="0" distL="0" distR="0" wp14:anchorId="1CB0E442" wp14:editId="421BAA90">
+            <wp:extent cx="5274310" cy="5274310"/>
+            <wp:effectExtent l="0" t="0" r="2540" b="2540"/>
+            <wp:docPr id="15" name="Picture 15" descr="Chart, line chart&#10;&#10;Description automatically generated"/>
+            <wp:cNvGraphicFramePr>
+              <a:graphicFrameLocks xmlns:a="http://schemas.openxmlformats.org/drawingml/2006/main" noChangeAspect="1"/>
+            </wp:cNvGraphicFramePr>
+            <a:graphic xmlns:a="http://schemas.openxmlformats.org/drawingml/2006/main">
+              <a:graphicData uri="http://schemas.openxmlformats.org/drawingml/2006/picture">
+                <pic:pic xmlns:pic="http://schemas.openxmlformats.org/drawingml/2006/picture">
+                  <pic:nvPicPr>
+                    <pic:cNvPr id="15" name="Picture 15" descr="Chart, line chart&#10;&#10;Description automatically generated"/>
+                    <pic:cNvPicPr>
+                      <a:picLocks noChangeAspect="1" noChangeArrowheads="1"/>
+                    </pic:cNvPicPr>
+                  </pic:nvPicPr>
+                  <pic:blipFill>
+                    <a:blip r:embed="rId22">
+                      <a:extLst>
+                        <a:ext uri="{28A0092B-C50C-407E-A947-70E740481C1C}">
+                          <a14:useLocalDpi xmlns:a14="http://schemas.microsoft.com/office/drawing/2010/main" val="0"/>
+                        </a:ext>
+                      </a:extLst>
+                    </a:blip>
+                    <a:srcRect/>
+                    <a:stretch>
+                      <a:fillRect/>
+                    </a:stretch>
+                  </pic:blipFill>
+                  <pic:spPr bwMode="auto">
+                    <a:xfrm>
+                      <a:off x="0" y="0"/>
+                      <a:ext cx="5274310" cy="5274310"/>
+                    </a:xfrm>
+                    <a:prstGeom prst="rect">
+                      <a:avLst/>
+                    </a:prstGeom>
+                    <a:noFill/>
+                    <a:ln>
+                      <a:noFill/>
+                    </a:ln>
+                  </pic:spPr>
+                </pic:pic>
+              </a:graphicData>
+            </a:graphic>
+          </wp:inline>
+        </w:drawing>
+      </w:r>
+    </w:p>
+    <w:p>
+      <w:pPr>
+        <w:pStyle w:val="NoSpacing"/>
+        <w:jc w:val="right"/>
+        <w:rPr>
+          <w:rtl/>
+        </w:rPr>
+      </w:pPr>
+    </w:p>
+    <w:p>
+      <w:pPr>
+        <w:pStyle w:val="NoSpacing"/>
+        <w:jc w:val="right"/>
+        <w:rPr>
+          <w:b/>
+          <w:bCs/>
+          <w:u w:val="single"/>
         </w:rPr>
       </w:pPr>
       <w:r>
@@ -2121,7 +2365,7 @@
           <w:bCs/>
           <w:u w:val="single"/>
         </w:rPr>
-        <w:t>28</w:t>
+        <w:t>29</w:t>
       </w:r>
       <w:r>
         <w:rPr>
@@ -2135,29 +2379,63 @@
     <w:p>
       <w:pPr>
         <w:pStyle w:val="NoSpacing"/>
-        <w:jc w:val="right"/>
-        <w:rPr>
-          <w:rtl/>
-        </w:rPr>
-      </w:pPr>
-    </w:p>
-    <w:p>
-      <w:pPr>
-        <w:pStyle w:val="NoSpacing"/>
-        <w:jc w:val="right"/>
-        <w:rPr>
-          <w:rtl/>
-        </w:rPr>
-      </w:pPr>
-    </w:p>
-    <w:p>
-      <w:pPr>
-        <w:pStyle w:val="NoSpacing"/>
-        <w:jc w:val="right"/>
-        <w:rPr>
-          <w:b/>
-          <w:bCs/>
-          <w:u w:val="single"/>
+        <w:bidi w:val="0"/>
+      </w:pPr>
+      <w:r>
+        <w:t>Image-Specific Class Saliency</w:t>
+      </w:r>
+      <w:r>
+        <w:t xml:space="preserve"> Visualization is a visualization of the convolutional layers that corresponds to each specific label</w:t>
+      </w:r>
+      <w:r>
+        <w:t>\classification</w:t>
+      </w:r>
+      <w:r>
+        <w:t xml:space="preserve"> in the procced imaged</w:t>
+      </w:r>
+      <w:r>
+        <w:t>.</w:t>
+      </w:r>
+      <w:r>
+        <w:t xml:space="preserve"> </w:t>
+      </w:r>
+      <w:r>
+        <w:t>basically,</w:t>
+      </w:r>
+      <w:r>
+        <w:t xml:space="preserve"> since the </w:t>
+      </w:r>
+      <w:r>
+        <w:t>convolutional</w:t>
+      </w:r>
+      <w:r>
+        <w:t xml:space="preserve"> layers act as image filters the </w:t>
+      </w:r>
+      <w:r>
+        <w:t>Saliency Visualization</w:t>
+      </w:r>
+      <w:r>
+        <w:t xml:space="preserve"> visualize for us humans the relevant part in the picture that the model is “looking” at in order to classify the image.</w:t>
+      </w:r>
+    </w:p>
+    <w:p>
+      <w:pPr>
+        <w:pStyle w:val="NoSpacing"/>
+        <w:jc w:val="right"/>
+        <w:rPr>
+          <w:rtl/>
+        </w:rPr>
+      </w:pPr>
+    </w:p>
+    <w:p>
+      <w:pPr>
+        <w:pStyle w:val="NoSpacing"/>
+        <w:jc w:val="right"/>
+        <w:rPr>
+          <w:b/>
+          <w:bCs/>
+          <w:u w:val="single"/>
+          <w:rtl/>
         </w:rPr>
       </w:pPr>
       <w:r>
@@ -2174,7 +2452,7 @@
           <w:bCs/>
           <w:u w:val="single"/>
         </w:rPr>
-        <w:t>29</w:t>
+        <w:t>30</w:t>
       </w:r>
       <w:r>
         <w:rPr>
@@ -2188,442 +2466,1046 @@
     <w:p>
       <w:pPr>
         <w:pStyle w:val="NoSpacing"/>
+        <w:jc w:val="right"/>
+      </w:pPr>
+      <w:r>
+        <w:t xml:space="preserve">Grad-CAMs is a way to isolate the saliency of each object in the photo in order to </w:t>
+      </w:r>
+      <w:r>
+        <w:t>see</w:t>
+      </w:r>
+      <w:r>
+        <w:t xml:space="preserve"> </w:t>
+      </w:r>
+    </w:p>
+    <w:p>
+      <w:pPr>
+        <w:pStyle w:val="NoSpacing"/>
+        <w:jc w:val="right"/>
+        <w:rPr>
+          <w:rtl/>
+        </w:rPr>
+      </w:pPr>
+      <w:r>
+        <w:t>each label</w:t>
+      </w:r>
+      <w:r>
+        <w:t>s</w:t>
+      </w:r>
+      <w:r>
+        <w:t xml:space="preserve"> attention focus which </w:t>
+      </w:r>
+      <w:r>
+        <w:t>leads</w:t>
+      </w:r>
+      <w:r>
+        <w:t xml:space="preserve"> the CNN to detrains its label</w:t>
+      </w:r>
+    </w:p>
+    <w:p>
+      <w:pPr>
+        <w:pStyle w:val="NoSpacing"/>
+        <w:jc w:val="right"/>
+        <w:rPr>
+          <w:rtl/>
+        </w:rPr>
+      </w:pPr>
+    </w:p>
+    <w:p>
+      <w:pPr>
+        <w:pStyle w:val="NoSpacing"/>
+        <w:jc w:val="right"/>
+        <w:rPr>
+          <w:b/>
+          <w:bCs/>
+          <w:u w:val="single"/>
+        </w:rPr>
+      </w:pPr>
+      <w:r>
+        <w:rPr>
+          <w:b/>
+          <w:bCs/>
+          <w:u w:val="single"/>
+        </w:rPr>
+        <w:t xml:space="preserve">Question </w:t>
+      </w:r>
+      <w:r>
+        <w:rPr>
+          <w:b/>
+          <w:bCs/>
+          <w:u w:val="single"/>
+        </w:rPr>
+        <w:t>3</w:t>
+      </w:r>
+      <w:r>
+        <w:rPr>
+          <w:b/>
+          <w:bCs/>
+          <w:u w:val="single"/>
+        </w:rPr>
+        <w:t>1:</w:t>
+      </w:r>
+    </w:p>
+    <w:p>
+      <w:pPr>
+        <w:pStyle w:val="NoSpacing"/>
+        <w:jc w:val="right"/>
+      </w:pPr>
+      <w:r>
+        <w:t>Done.</w:t>
+      </w:r>
+    </w:p>
+    <w:p>
+      <w:pPr>
+        <w:pStyle w:val="NoSpacing"/>
+        <w:rPr>
+          <w:rtl/>
+        </w:rPr>
+      </w:pPr>
+    </w:p>
+    <w:p>
+      <w:pPr>
+        <w:pStyle w:val="NoSpacing"/>
+        <w:jc w:val="right"/>
+      </w:pPr>
+    </w:p>
+    <w:p>
+      <w:pPr>
+        <w:pStyle w:val="NoSpacing"/>
+        <w:jc w:val="right"/>
+        <w:rPr>
+          <w:b/>
+          <w:bCs/>
+          <w:u w:val="single"/>
+        </w:rPr>
+      </w:pPr>
+      <w:r>
+        <w:rPr>
+          <w:b/>
+          <w:bCs/>
+          <w:u w:val="single"/>
+        </w:rPr>
+        <w:t xml:space="preserve">Question </w:t>
+      </w:r>
+      <w:r>
+        <w:rPr>
+          <w:b/>
+          <w:bCs/>
+          <w:u w:val="single"/>
+        </w:rPr>
+        <w:t>3</w:t>
+      </w:r>
+      <w:r>
+        <w:rPr>
+          <w:b/>
+          <w:bCs/>
+          <w:u w:val="single"/>
+        </w:rPr>
+        <w:t>2:</w:t>
+      </w:r>
+    </w:p>
+    <w:p>
+      <w:pPr>
+        <w:pStyle w:val="NoSpacing"/>
+        <w:jc w:val="right"/>
+      </w:pPr>
+      <w:r>
+        <w:t xml:space="preserve">The figure we get after running the command </w:t>
+      </w:r>
+      <w:r>
+        <w:t>python saliency map.py -m XceptionBased</w:t>
+      </w:r>
+      <w:r>
+        <w:t>.</w:t>
+      </w:r>
+      <w:r>
+        <w:t xml:space="preserve">cpp checkpoints/synthetic dataset </w:t>
+      </w:r>
+      <w:proofErr w:type="spellStart"/>
+      <w:r>
+        <w:t>XceptionBased</w:t>
+      </w:r>
+      <w:proofErr w:type="spellEnd"/>
+      <w:r>
+        <w:t xml:space="preserve"> Adam.pt -d synthetic dataset</w:t>
+      </w:r>
+      <w:r>
+        <w:t xml:space="preserve"> is:</w:t>
+      </w:r>
+    </w:p>
+    <w:p>
+      <w:pPr>
+        <w:pStyle w:val="NoSpacing"/>
+        <w:jc w:val="right"/>
+      </w:pPr>
+      <w:r>
+        <w:rPr>
+          <w:noProof/>
+        </w:rPr>
+        <w:lastRenderedPageBreak/>
+        <w:drawing>
+          <wp:inline distT="0" distB="0" distL="0" distR="0" wp14:anchorId="1432DB63" wp14:editId="560AA94F">
+            <wp:extent cx="5274310" cy="3956050"/>
+            <wp:effectExtent l="0" t="0" r="2540" b="6350"/>
+            <wp:docPr id="17" name="Picture 17" descr="A picture containing chart&#10;&#10;Description automatically generated"/>
+            <wp:cNvGraphicFramePr>
+              <a:graphicFrameLocks xmlns:a="http://schemas.openxmlformats.org/drawingml/2006/main" noChangeAspect="1"/>
+            </wp:cNvGraphicFramePr>
+            <a:graphic xmlns:a="http://schemas.openxmlformats.org/drawingml/2006/main">
+              <a:graphicData uri="http://schemas.openxmlformats.org/drawingml/2006/picture">
+                <pic:pic xmlns:pic="http://schemas.openxmlformats.org/drawingml/2006/picture">
+                  <pic:nvPicPr>
+                    <pic:cNvPr id="17" name="Picture 17" descr="A picture containing chart&#10;&#10;Description automatically generated"/>
+                    <pic:cNvPicPr>
+                      <a:picLocks noChangeAspect="1" noChangeArrowheads="1"/>
+                    </pic:cNvPicPr>
+                  </pic:nvPicPr>
+                  <pic:blipFill>
+                    <a:blip r:embed="rId23">
+                      <a:extLst>
+                        <a:ext uri="{28A0092B-C50C-407E-A947-70E740481C1C}">
+                          <a14:useLocalDpi xmlns:a14="http://schemas.microsoft.com/office/drawing/2010/main" val="0"/>
+                        </a:ext>
+                      </a:extLst>
+                    </a:blip>
+                    <a:srcRect/>
+                    <a:stretch>
+                      <a:fillRect/>
+                    </a:stretch>
+                  </pic:blipFill>
+                  <pic:spPr bwMode="auto">
+                    <a:xfrm>
+                      <a:off x="0" y="0"/>
+                      <a:ext cx="5274310" cy="3956050"/>
+                    </a:xfrm>
+                    <a:prstGeom prst="rect">
+                      <a:avLst/>
+                    </a:prstGeom>
+                    <a:noFill/>
+                    <a:ln>
+                      <a:noFill/>
+                    </a:ln>
+                  </pic:spPr>
+                </pic:pic>
+              </a:graphicData>
+            </a:graphic>
+          </wp:inline>
+        </w:drawing>
+      </w:r>
+    </w:p>
+    <w:p>
+      <w:pPr>
+        <w:pStyle w:val="NoSpacing"/>
+        <w:jc w:val="right"/>
+      </w:pPr>
+      <w:r>
+        <w:rPr>
+          <w:noProof/>
+        </w:rPr>
+        <w:lastRenderedPageBreak/>
+        <w:drawing>
+          <wp:inline distT="0" distB="0" distL="0" distR="0" wp14:anchorId="369A14E7" wp14:editId="6EF3A9DA">
+            <wp:extent cx="5274310" cy="5274310"/>
+            <wp:effectExtent l="0" t="0" r="2540" b="2540"/>
+            <wp:docPr id="20" name="Picture 20" descr="Chart&#10;&#10;Description automatically generated with medium confidence"/>
+            <wp:cNvGraphicFramePr>
+              <a:graphicFrameLocks xmlns:a="http://schemas.openxmlformats.org/drawingml/2006/main" noChangeAspect="1"/>
+            </wp:cNvGraphicFramePr>
+            <a:graphic xmlns:a="http://schemas.openxmlformats.org/drawingml/2006/main">
+              <a:graphicData uri="http://schemas.openxmlformats.org/drawingml/2006/picture">
+                <pic:pic xmlns:pic="http://schemas.openxmlformats.org/drawingml/2006/picture">
+                  <pic:nvPicPr>
+                    <pic:cNvPr id="20" name="Picture 20" descr="Chart&#10;&#10;Description automatically generated with medium confidence"/>
+                    <pic:cNvPicPr>
+                      <a:picLocks noChangeAspect="1" noChangeArrowheads="1"/>
+                    </pic:cNvPicPr>
+                  </pic:nvPicPr>
+                  <pic:blipFill>
+                    <a:blip r:embed="rId24">
+                      <a:extLst>
+                        <a:ext uri="{28A0092B-C50C-407E-A947-70E740481C1C}">
+                          <a14:useLocalDpi xmlns:a14="http://schemas.microsoft.com/office/drawing/2010/main" val="0"/>
+                        </a:ext>
+                      </a:extLst>
+                    </a:blip>
+                    <a:srcRect/>
+                    <a:stretch>
+                      <a:fillRect/>
+                    </a:stretch>
+                  </pic:blipFill>
+                  <pic:spPr bwMode="auto">
+                    <a:xfrm>
+                      <a:off x="0" y="0"/>
+                      <a:ext cx="5274310" cy="5274310"/>
+                    </a:xfrm>
+                    <a:prstGeom prst="rect">
+                      <a:avLst/>
+                    </a:prstGeom>
+                    <a:noFill/>
+                    <a:ln>
+                      <a:noFill/>
+                    </a:ln>
+                  </pic:spPr>
+                </pic:pic>
+              </a:graphicData>
+            </a:graphic>
+          </wp:inline>
+        </w:drawing>
+      </w:r>
+    </w:p>
+    <w:p>
+      <w:pPr>
+        <w:pStyle w:val="NoSpacing"/>
+        <w:jc w:val="right"/>
+      </w:pPr>
+      <w:r>
+        <w:t>The figure we get after running the command</w:t>
+      </w:r>
+      <w:r>
+        <w:t xml:space="preserve"> </w:t>
+      </w:r>
+      <w:r>
+        <w:t xml:space="preserve">python saliency map.py -m </w:t>
+      </w:r>
+      <w:proofErr w:type="spellStart"/>
+      <w:r>
+        <w:t>SimpleNet</w:t>
+      </w:r>
+      <w:proofErr w:type="spellEnd"/>
+      <w:r>
+        <w:t xml:space="preserve"> -</w:t>
+      </w:r>
+      <w:proofErr w:type="spellStart"/>
+      <w:r>
+        <w:t>cpp</w:t>
+      </w:r>
+      <w:proofErr w:type="spellEnd"/>
+      <w:r>
+        <w:t xml:space="preserve"> checkpoints/fakes dataset </w:t>
+      </w:r>
+      <w:proofErr w:type="spellStart"/>
+      <w:r>
+        <w:t>SimpleNet</w:t>
+      </w:r>
+      <w:proofErr w:type="spellEnd"/>
+      <w:r>
+        <w:t xml:space="preserve"> Adam.pt -d fakes dataset</w:t>
+      </w:r>
+      <w:r>
+        <w:t xml:space="preserve"> is:</w:t>
+      </w:r>
+    </w:p>
+    <w:p>
+      <w:pPr>
+        <w:pStyle w:val="NoSpacing"/>
+        <w:jc w:val="right"/>
+      </w:pPr>
+      <w:r>
+        <w:rPr>
+          <w:noProof/>
+        </w:rPr>
+        <w:lastRenderedPageBreak/>
+        <w:drawing>
+          <wp:inline distT="0" distB="0" distL="0" distR="0" wp14:anchorId="594C2C48" wp14:editId="321A3119">
+            <wp:extent cx="5274310" cy="3956050"/>
+            <wp:effectExtent l="0" t="0" r="2540" b="6350"/>
+            <wp:docPr id="18" name="Picture 18" descr="A picture containing graphical user interface&#10;&#10;Description automatically generated"/>
+            <wp:cNvGraphicFramePr>
+              <a:graphicFrameLocks xmlns:a="http://schemas.openxmlformats.org/drawingml/2006/main" noChangeAspect="1"/>
+            </wp:cNvGraphicFramePr>
+            <a:graphic xmlns:a="http://schemas.openxmlformats.org/drawingml/2006/main">
+              <a:graphicData uri="http://schemas.openxmlformats.org/drawingml/2006/picture">
+                <pic:pic xmlns:pic="http://schemas.openxmlformats.org/drawingml/2006/picture">
+                  <pic:nvPicPr>
+                    <pic:cNvPr id="18" name="Picture 18" descr="A picture containing graphical user interface&#10;&#10;Description automatically generated"/>
+                    <pic:cNvPicPr>
+                      <a:picLocks noChangeAspect="1" noChangeArrowheads="1"/>
+                    </pic:cNvPicPr>
+                  </pic:nvPicPr>
+                  <pic:blipFill>
+                    <a:blip r:embed="rId25">
+                      <a:extLst>
+                        <a:ext uri="{28A0092B-C50C-407E-A947-70E740481C1C}">
+                          <a14:useLocalDpi xmlns:a14="http://schemas.microsoft.com/office/drawing/2010/main" val="0"/>
+                        </a:ext>
+                      </a:extLst>
+                    </a:blip>
+                    <a:srcRect/>
+                    <a:stretch>
+                      <a:fillRect/>
+                    </a:stretch>
+                  </pic:blipFill>
+                  <pic:spPr bwMode="auto">
+                    <a:xfrm>
+                      <a:off x="0" y="0"/>
+                      <a:ext cx="5274310" cy="3956050"/>
+                    </a:xfrm>
+                    <a:prstGeom prst="rect">
+                      <a:avLst/>
+                    </a:prstGeom>
+                    <a:noFill/>
+                    <a:ln>
+                      <a:noFill/>
+                    </a:ln>
+                  </pic:spPr>
+                </pic:pic>
+              </a:graphicData>
+            </a:graphic>
+          </wp:inline>
+        </w:drawing>
+      </w:r>
+    </w:p>
+    <w:p>
+      <w:pPr>
+        <w:pStyle w:val="NoSpacing"/>
+        <w:jc w:val="right"/>
+        <w:rPr>
+          <w:rtl/>
+        </w:rPr>
+      </w:pPr>
+      <w:r>
+        <w:rPr>
+          <w:noProof/>
+        </w:rPr>
+        <w:lastRenderedPageBreak/>
+        <w:drawing>
+          <wp:inline distT="0" distB="0" distL="0" distR="0" wp14:anchorId="7216176D" wp14:editId="14C036A0">
+            <wp:extent cx="5274310" cy="5274310"/>
+            <wp:effectExtent l="0" t="0" r="2540" b="2540"/>
+            <wp:docPr id="21" name="Picture 21" descr="Chart&#10;&#10;Description automatically generated"/>
+            <wp:cNvGraphicFramePr>
+              <a:graphicFrameLocks xmlns:a="http://schemas.openxmlformats.org/drawingml/2006/main" noChangeAspect="1"/>
+            </wp:cNvGraphicFramePr>
+            <a:graphic xmlns:a="http://schemas.openxmlformats.org/drawingml/2006/main">
+              <a:graphicData uri="http://schemas.openxmlformats.org/drawingml/2006/picture">
+                <pic:pic xmlns:pic="http://schemas.openxmlformats.org/drawingml/2006/picture">
+                  <pic:nvPicPr>
+                    <pic:cNvPr id="21" name="Picture 21" descr="Chart&#10;&#10;Description automatically generated"/>
+                    <pic:cNvPicPr>
+                      <a:picLocks noChangeAspect="1" noChangeArrowheads="1"/>
+                    </pic:cNvPicPr>
+                  </pic:nvPicPr>
+                  <pic:blipFill>
+                    <a:blip r:embed="rId26">
+                      <a:extLst>
+                        <a:ext uri="{28A0092B-C50C-407E-A947-70E740481C1C}">
+                          <a14:useLocalDpi xmlns:a14="http://schemas.microsoft.com/office/drawing/2010/main" val="0"/>
+                        </a:ext>
+                      </a:extLst>
+                    </a:blip>
+                    <a:srcRect/>
+                    <a:stretch>
+                      <a:fillRect/>
+                    </a:stretch>
+                  </pic:blipFill>
+                  <pic:spPr bwMode="auto">
+                    <a:xfrm>
+                      <a:off x="0" y="0"/>
+                      <a:ext cx="5274310" cy="5274310"/>
+                    </a:xfrm>
+                    <a:prstGeom prst="rect">
+                      <a:avLst/>
+                    </a:prstGeom>
+                    <a:noFill/>
+                    <a:ln>
+                      <a:noFill/>
+                    </a:ln>
+                  </pic:spPr>
+                </pic:pic>
+              </a:graphicData>
+            </a:graphic>
+          </wp:inline>
+        </w:drawing>
+      </w:r>
+    </w:p>
+    <w:p>
+      <w:pPr>
+        <w:pStyle w:val="NoSpacing"/>
+        <w:jc w:val="right"/>
+        <w:rPr>
+          <w:b/>
+          <w:bCs/>
+          <w:u w:val="single"/>
+        </w:rPr>
+      </w:pPr>
+      <w:r>
+        <w:rPr>
+          <w:b/>
+          <w:bCs/>
+          <w:u w:val="single"/>
+        </w:rPr>
+        <w:t xml:space="preserve">Question </w:t>
+      </w:r>
+      <w:r>
+        <w:rPr>
+          <w:b/>
+          <w:bCs/>
+          <w:u w:val="single"/>
+        </w:rPr>
+        <w:t>3</w:t>
+      </w:r>
+      <w:r>
+        <w:rPr>
+          <w:b/>
+          <w:bCs/>
+          <w:u w:val="single"/>
+        </w:rPr>
+        <w:t>3:</w:t>
+      </w:r>
+    </w:p>
+    <w:p>
+      <w:pPr>
+        <w:pStyle w:val="NoSpacing"/>
+        <w:jc w:val="right"/>
+        <w:rPr>
+          <w:rtl/>
+        </w:rPr>
+      </w:pPr>
+      <w:r>
+        <w:t>Done.</w:t>
+      </w:r>
+    </w:p>
+    <w:p>
+      <w:pPr>
+        <w:pStyle w:val="NoSpacing"/>
+        <w:jc w:val="right"/>
+        <w:rPr>
+          <w:rtl/>
+        </w:rPr>
+      </w:pPr>
+    </w:p>
+    <w:p>
+      <w:pPr>
+        <w:pStyle w:val="NoSpacing"/>
+        <w:jc w:val="right"/>
+        <w:rPr>
+          <w:rtl/>
+        </w:rPr>
+      </w:pPr>
+    </w:p>
+    <w:p>
+      <w:pPr>
+        <w:pStyle w:val="NoSpacing"/>
+        <w:jc w:val="right"/>
+        <w:rPr>
+          <w:b/>
+          <w:bCs/>
+          <w:u w:val="single"/>
+        </w:rPr>
+      </w:pPr>
+      <w:r>
+        <w:rPr>
+          <w:b/>
+          <w:bCs/>
+          <w:u w:val="single"/>
+        </w:rPr>
+        <w:t xml:space="preserve">Question </w:t>
+      </w:r>
+      <w:r>
+        <w:rPr>
+          <w:b/>
+          <w:bCs/>
+          <w:u w:val="single"/>
+        </w:rPr>
+        <w:t>3</w:t>
+      </w:r>
+      <w:r>
+        <w:rPr>
+          <w:b/>
+          <w:bCs/>
+          <w:u w:val="single"/>
+        </w:rPr>
+        <w:t>4:</w:t>
+      </w:r>
+    </w:p>
+    <w:p>
+      <w:pPr>
+        <w:pStyle w:val="NoSpacing"/>
+        <w:jc w:val="right"/>
+      </w:pPr>
+      <w:r>
+        <w:t>Done.</w:t>
+      </w:r>
+    </w:p>
+    <w:p>
+      <w:pPr>
+        <w:pStyle w:val="NoSpacing"/>
+        <w:jc w:val="right"/>
+        <w:rPr>
+          <w:rtl/>
+        </w:rPr>
+      </w:pPr>
+    </w:p>
+    <w:p>
+      <w:pPr>
+        <w:pStyle w:val="NoSpacing"/>
+        <w:jc w:val="right"/>
+        <w:rPr>
+          <w:b/>
+          <w:bCs/>
+          <w:u w:val="single"/>
+          <w:rtl/>
+        </w:rPr>
+      </w:pPr>
+      <w:r>
+        <w:rPr>
+          <w:b/>
+          <w:bCs/>
+          <w:u w:val="single"/>
+        </w:rPr>
+        <w:t xml:space="preserve">Question </w:t>
+      </w:r>
+      <w:r>
+        <w:rPr>
+          <w:b/>
+          <w:bCs/>
+          <w:u w:val="single"/>
+        </w:rPr>
+        <w:t>3</w:t>
+      </w:r>
+      <w:r>
+        <w:rPr>
+          <w:b/>
+          <w:bCs/>
+          <w:u w:val="single"/>
+        </w:rPr>
+        <w:t>5:</w:t>
+      </w:r>
+    </w:p>
+    <w:p>
+      <w:pPr>
+        <w:pStyle w:val="NoSpacing"/>
+        <w:jc w:val="right"/>
+        <w:rPr>
+          <w:rtl/>
+        </w:rPr>
+      </w:pPr>
+    </w:p>
+    <w:p>
+      <w:pPr>
+        <w:pStyle w:val="NoSpacing"/>
+        <w:jc w:val="right"/>
+      </w:pPr>
+      <w:r>
+        <w:t xml:space="preserve">The figure we got after running </w:t>
+      </w:r>
+    </w:p>
+    <w:p>
+      <w:pPr>
+        <w:pStyle w:val="NoSpacing"/>
+        <w:jc w:val="right"/>
+      </w:pPr>
+      <w:r>
+        <w:t>python grad</w:t>
+      </w:r>
+      <w:r>
+        <w:t>_</w:t>
+      </w:r>
+      <w:r>
+        <w:t>cam</w:t>
+      </w:r>
+      <w:r>
+        <w:t>_</w:t>
+      </w:r>
+      <w:r>
+        <w:t xml:space="preserve">analysis.py -m </w:t>
+      </w:r>
+      <w:proofErr w:type="spellStart"/>
+      <w:r>
+        <w:t>SimpleNet</w:t>
+      </w:r>
+      <w:proofErr w:type="spellEnd"/>
+      <w:r>
+        <w:t xml:space="preserve"> -</w:t>
+      </w:r>
+      <w:proofErr w:type="spellStart"/>
+      <w:r>
+        <w:t>cpp</w:t>
+      </w:r>
+      <w:proofErr w:type="spellEnd"/>
+      <w:r>
+        <w:t xml:space="preserve"> checkpoints/fakes</w:t>
+      </w:r>
+      <w:r>
+        <w:t>_</w:t>
+      </w:r>
+      <w:r>
+        <w:t>dataset</w:t>
+      </w:r>
+      <w:r>
+        <w:t>_</w:t>
+      </w:r>
+      <w:r>
+        <w:t>SimpleNet</w:t>
+      </w:r>
+      <w:r>
+        <w:t>_</w:t>
+      </w:r>
+      <w:r>
+        <w:t xml:space="preserve">Adam.pt -d </w:t>
+      </w:r>
+      <w:proofErr w:type="spellStart"/>
+      <w:r>
+        <w:t>fakes</w:t>
+      </w:r>
+      <w:r>
+        <w:t>_</w:t>
+      </w:r>
+      <w:r>
+        <w:t>dataset</w:t>
+      </w:r>
+      <w:proofErr w:type="spellEnd"/>
+      <w:r>
+        <w:t xml:space="preserve"> is:</w:t>
+      </w:r>
+    </w:p>
+    <w:p>
+      <w:pPr>
+        <w:pStyle w:val="NoSpacing"/>
+        <w:jc w:val="right"/>
+        <w:rPr>
+          <w:rtl/>
+        </w:rPr>
+      </w:pPr>
+      <w:r>
+        <w:rPr>
+          <w:noProof/>
+        </w:rPr>
+        <w:lastRenderedPageBreak/>
+        <w:drawing>
+          <wp:inline distT="0" distB="0" distL="0" distR="0" wp14:anchorId="7B8C78E4" wp14:editId="7137D041">
+            <wp:extent cx="5274310" cy="3952875"/>
+            <wp:effectExtent l="0" t="0" r="2540" b="9525"/>
+            <wp:docPr id="23" name="Picture 23" descr="Surface chart&#10;&#10;Description automatically generated with medium confidence"/>
+            <wp:cNvGraphicFramePr>
+              <a:graphicFrameLocks xmlns:a="http://schemas.openxmlformats.org/drawingml/2006/main" noChangeAspect="1"/>
+            </wp:cNvGraphicFramePr>
+            <a:graphic xmlns:a="http://schemas.openxmlformats.org/drawingml/2006/main">
+              <a:graphicData uri="http://schemas.openxmlformats.org/drawingml/2006/picture">
+                <pic:pic xmlns:pic="http://schemas.openxmlformats.org/drawingml/2006/picture">
+                  <pic:nvPicPr>
+                    <pic:cNvPr id="23" name="Picture 23" descr="Surface chart&#10;&#10;Description automatically generated with medium confidence"/>
+                    <pic:cNvPicPr>
+                      <a:picLocks noChangeAspect="1" noChangeArrowheads="1"/>
+                    </pic:cNvPicPr>
+                  </pic:nvPicPr>
+                  <pic:blipFill>
+                    <a:blip r:embed="rId27">
+                      <a:extLst>
+                        <a:ext uri="{28A0092B-C50C-407E-A947-70E740481C1C}">
+                          <a14:useLocalDpi xmlns:a14="http://schemas.microsoft.com/office/drawing/2010/main" val="0"/>
+                        </a:ext>
+                      </a:extLst>
+                    </a:blip>
+                    <a:srcRect/>
+                    <a:stretch>
+                      <a:fillRect/>
+                    </a:stretch>
+                  </pic:blipFill>
+                  <pic:spPr bwMode="auto">
+                    <a:xfrm>
+                      <a:off x="0" y="0"/>
+                      <a:ext cx="5274310" cy="3952875"/>
+                    </a:xfrm>
+                    <a:prstGeom prst="rect">
+                      <a:avLst/>
+                    </a:prstGeom>
+                    <a:noFill/>
+                    <a:ln>
+                      <a:noFill/>
+                    </a:ln>
+                  </pic:spPr>
+                </pic:pic>
+              </a:graphicData>
+            </a:graphic>
+          </wp:inline>
+        </w:drawing>
+      </w:r>
+      <w:r>
+        <w:rPr>
+          <w:noProof/>
+        </w:rPr>
+        <w:drawing>
+          <wp:inline distT="0" distB="0" distL="0" distR="0" wp14:anchorId="5706BB3D" wp14:editId="5C642536">
+            <wp:extent cx="5274310" cy="3952875"/>
+            <wp:effectExtent l="0" t="0" r="2540" b="9525"/>
+            <wp:docPr id="22" name="Picture 22" descr="Graphical user interface, application&#10;&#10;Description automatically generated"/>
+            <wp:cNvGraphicFramePr>
+              <a:graphicFrameLocks xmlns:a="http://schemas.openxmlformats.org/drawingml/2006/main" noChangeAspect="1"/>
+            </wp:cNvGraphicFramePr>
+            <a:graphic xmlns:a="http://schemas.openxmlformats.org/drawingml/2006/main">
+              <a:graphicData uri="http://schemas.openxmlformats.org/drawingml/2006/picture">
+                <pic:pic xmlns:pic="http://schemas.openxmlformats.org/drawingml/2006/picture">
+                  <pic:nvPicPr>
+                    <pic:cNvPr id="22" name="Picture 22" descr="Graphical user interface, application&#10;&#10;Description automatically generated"/>
+                    <pic:cNvPicPr>
+                      <a:picLocks noChangeAspect="1" noChangeArrowheads="1"/>
+                    </pic:cNvPicPr>
+                  </pic:nvPicPr>
+                  <pic:blipFill>
+                    <a:blip r:embed="rId28">
+                      <a:extLst>
+                        <a:ext uri="{28A0092B-C50C-407E-A947-70E740481C1C}">
+                          <a14:useLocalDpi xmlns:a14="http://schemas.microsoft.com/office/drawing/2010/main" val="0"/>
+                        </a:ext>
+                      </a:extLst>
+                    </a:blip>
+                    <a:srcRect/>
+                    <a:stretch>
+                      <a:fillRect/>
+                    </a:stretch>
+                  </pic:blipFill>
+                  <pic:spPr bwMode="auto">
+                    <a:xfrm>
+                      <a:off x="0" y="0"/>
+                      <a:ext cx="5274310" cy="3952875"/>
+                    </a:xfrm>
+                    <a:prstGeom prst="rect">
+                      <a:avLst/>
+                    </a:prstGeom>
+                    <a:noFill/>
+                    <a:ln>
+                      <a:noFill/>
+                    </a:ln>
+                  </pic:spPr>
+                </pic:pic>
+              </a:graphicData>
+            </a:graphic>
+          </wp:inline>
+        </w:drawing>
+      </w:r>
+    </w:p>
+    <w:p>
+      <w:pPr>
+        <w:pStyle w:val="NoSpacing"/>
+        <w:jc w:val="right"/>
+        <w:rPr>
+          <w:rtl/>
+        </w:rPr>
+      </w:pPr>
+    </w:p>
+    <w:p>
+      <w:pPr>
+        <w:pStyle w:val="NoSpacing"/>
+        <w:jc w:val="right"/>
+      </w:pPr>
+    </w:p>
+    <w:p>
+      <w:pPr>
+        <w:pStyle w:val="NoSpacing"/>
+        <w:jc w:val="right"/>
+        <w:rPr>
+          <w:rtl/>
+        </w:rPr>
+      </w:pPr>
+      <w:r>
+        <w:t>a</w:t>
+      </w:r>
+    </w:p>
+    <w:p>
+      <w:pPr>
+        <w:pStyle w:val="NoSpacing"/>
+        <w:jc w:val="right"/>
+        <w:rPr>
+          <w:rtl/>
+        </w:rPr>
+      </w:pPr>
+    </w:p>
+    <w:p>
+      <w:pPr>
+        <w:pStyle w:val="NoSpacing"/>
+        <w:jc w:val="right"/>
+        <w:rPr>
+          <w:rtl/>
+        </w:rPr>
+      </w:pPr>
+    </w:p>
+    <w:p>
+      <w:pPr>
+        <w:pStyle w:val="NoSpacing"/>
+        <w:jc w:val="right"/>
+        <w:rPr>
+          <w:rtl/>
+        </w:rPr>
+      </w:pPr>
+    </w:p>
+    <w:p>
+      <w:pPr>
+        <w:pStyle w:val="NoSpacing"/>
+        <w:jc w:val="right"/>
+      </w:pPr>
+      <w:r>
+        <w:t xml:space="preserve">The figure we got after running </w:t>
+      </w:r>
+    </w:p>
+    <w:p>
+      <w:pPr>
+        <w:pStyle w:val="NoSpacing"/>
+        <w:jc w:val="right"/>
+      </w:pPr>
+      <w:r>
+        <w:t xml:space="preserve">python grad_cam_analysis.py -m </w:t>
+      </w:r>
+      <w:proofErr w:type="spellStart"/>
+      <w:r>
+        <w:t>SimpleNet</w:t>
+      </w:r>
+      <w:proofErr w:type="spellEnd"/>
+      <w:r>
+        <w:t xml:space="preserve"> -</w:t>
+      </w:r>
+      <w:proofErr w:type="spellStart"/>
+      <w:r>
+        <w:t>cpp</w:t>
+      </w:r>
+      <w:proofErr w:type="spellEnd"/>
+      <w:r>
+        <w:t xml:space="preserve"> </w:t>
+      </w:r>
+      <w:r>
+        <w:t>checkpoints/synthetic_dataset_SimpleNet_Adam.pt</w:t>
+      </w:r>
+      <w:r>
+        <w:t xml:space="preserve"> -d </w:t>
+      </w:r>
+      <w:proofErr w:type="spellStart"/>
+      <w:r>
+        <w:t>synthetic_dataset</w:t>
+      </w:r>
+      <w:proofErr w:type="spellEnd"/>
+      <w:r>
+        <w:t xml:space="preserve"> </w:t>
+      </w:r>
+      <w:r>
+        <w:t>is:</w:t>
+      </w:r>
+    </w:p>
+    <w:p>
+      <w:pPr>
+        <w:pStyle w:val="NoSpacing"/>
+        <w:jc w:val="right"/>
+      </w:pPr>
+    </w:p>
+    <w:p>
+      <w:pPr>
+        <w:pStyle w:val="NoSpacing"/>
         <w:bidi w:val="0"/>
       </w:pPr>
       <w:r>
-        <w:t>Image-Specific Class Saliency</w:t>
-      </w:r>
-      <w:r>
-        <w:t xml:space="preserve"> Visualization is a visualization of the convolutional layers that corresponds to each specific label</w:t>
-      </w:r>
-      <w:r>
-        <w:t>\classification</w:t>
-      </w:r>
-      <w:r>
-        <w:t xml:space="preserve"> in the procced imaged</w:t>
-      </w:r>
-      <w:r>
-        <w:t>.</w:t>
-      </w:r>
-      <w:r>
-        <w:t xml:space="preserve"> </w:t>
-      </w:r>
-      <w:r>
-        <w:t>basically,</w:t>
-      </w:r>
-      <w:r>
-        <w:t xml:space="preserve"> since the </w:t>
-      </w:r>
-      <w:r>
-        <w:t>convolutional</w:t>
-      </w:r>
-      <w:r>
-        <w:t xml:space="preserve"> layers act as image filters the </w:t>
-      </w:r>
-      <w:r>
-        <w:t>Saliency Visualization</w:t>
-      </w:r>
-      <w:r>
-        <w:t xml:space="preserve"> visualize for us humans the relevant part in the picture that the model is “looking” at in order to classify the image.</w:t>
-      </w:r>
-    </w:p>
-    <w:p>
-      <w:pPr>
-        <w:pStyle w:val="NoSpacing"/>
-        <w:jc w:val="right"/>
-        <w:rPr>
-          <w:rtl/>
-        </w:rPr>
-      </w:pPr>
-    </w:p>
-    <w:p>
-      <w:pPr>
-        <w:pStyle w:val="NoSpacing"/>
-        <w:jc w:val="right"/>
-        <w:rPr>
-          <w:b/>
-          <w:bCs/>
-          <w:u w:val="single"/>
-          <w:rtl/>
-        </w:rPr>
-      </w:pPr>
-      <w:r>
-        <w:rPr>
-          <w:b/>
-          <w:bCs/>
-          <w:u w:val="single"/>
-        </w:rPr>
-        <w:t xml:space="preserve">Question </w:t>
-      </w:r>
-      <w:r>
-        <w:rPr>
-          <w:b/>
-          <w:bCs/>
-          <w:u w:val="single"/>
-        </w:rPr>
-        <w:t>30</w:t>
-      </w:r>
-      <w:r>
-        <w:rPr>
-          <w:b/>
-          <w:bCs/>
-          <w:u w:val="single"/>
-        </w:rPr>
-        <w:t>:</w:t>
-      </w:r>
-    </w:p>
-    <w:p>
-      <w:pPr>
-        <w:pStyle w:val="NoSpacing"/>
-        <w:jc w:val="right"/>
-      </w:pPr>
-      <w:r>
-        <w:t xml:space="preserve">Grad-CAMs is a way to isolate the saliency of each object in the photo in order to </w:t>
-      </w:r>
-      <w:r>
-        <w:t>see</w:t>
-      </w:r>
-      <w:r>
-        <w:t xml:space="preserve"> </w:t>
-      </w:r>
-    </w:p>
-    <w:p>
-      <w:pPr>
-        <w:pStyle w:val="NoSpacing"/>
-        <w:jc w:val="right"/>
-        <w:rPr>
-          <w:rtl/>
-        </w:rPr>
-      </w:pPr>
-      <w:r>
-        <w:t>each label attention focus which lead the CNN to detrains its label</w:t>
-      </w:r>
-    </w:p>
-    <w:p>
-      <w:pPr>
-        <w:pStyle w:val="NoSpacing"/>
-        <w:jc w:val="right"/>
-        <w:rPr>
-          <w:rtl/>
-        </w:rPr>
-      </w:pPr>
-    </w:p>
-    <w:p>
-      <w:pPr>
-        <w:pStyle w:val="NoSpacing"/>
-        <w:jc w:val="right"/>
-        <w:rPr>
-          <w:b/>
-          <w:bCs/>
-          <w:u w:val="single"/>
-        </w:rPr>
-      </w:pPr>
-      <w:r>
-        <w:rPr>
-          <w:b/>
-          <w:bCs/>
-          <w:u w:val="single"/>
-        </w:rPr>
-        <w:t xml:space="preserve">Question </w:t>
-      </w:r>
-      <w:r>
-        <w:rPr>
-          <w:b/>
-          <w:bCs/>
-          <w:u w:val="single"/>
-        </w:rPr>
-        <w:t>3</w:t>
-      </w:r>
-      <w:r>
-        <w:rPr>
-          <w:b/>
-          <w:bCs/>
-          <w:u w:val="single"/>
-        </w:rPr>
-        <w:t>1:</w:t>
-      </w:r>
-    </w:p>
-    <w:p>
-      <w:pPr>
-        <w:pStyle w:val="NoSpacing"/>
-        <w:rPr>
-          <w:rtl/>
-        </w:rPr>
-      </w:pPr>
-    </w:p>
-    <w:p>
-      <w:pPr>
-        <w:pStyle w:val="NoSpacing"/>
-        <w:jc w:val="right"/>
-      </w:pPr>
-    </w:p>
-    <w:p>
-      <w:pPr>
-        <w:pStyle w:val="NoSpacing"/>
-        <w:jc w:val="right"/>
-        <w:rPr>
-          <w:b/>
-          <w:bCs/>
-          <w:u w:val="single"/>
-        </w:rPr>
-      </w:pPr>
-      <w:r>
-        <w:rPr>
-          <w:b/>
-          <w:bCs/>
-          <w:u w:val="single"/>
-        </w:rPr>
-        <w:lastRenderedPageBreak/>
-        <w:t xml:space="preserve">Question </w:t>
-      </w:r>
-      <w:r>
-        <w:rPr>
-          <w:b/>
-          <w:bCs/>
-          <w:u w:val="single"/>
-        </w:rPr>
-        <w:t>3</w:t>
-      </w:r>
-      <w:r>
-        <w:rPr>
-          <w:b/>
-          <w:bCs/>
-          <w:u w:val="single"/>
-        </w:rPr>
-        <w:t>2:</w:t>
-      </w:r>
-    </w:p>
-    <w:p>
-      <w:pPr>
-        <w:pStyle w:val="NoSpacing"/>
-        <w:jc w:val="right"/>
-      </w:pPr>
-    </w:p>
-    <w:p>
-      <w:pPr>
-        <w:pStyle w:val="NoSpacing"/>
-        <w:jc w:val="right"/>
-        <w:rPr>
-          <w:rtl/>
-        </w:rPr>
-      </w:pPr>
-    </w:p>
-    <w:p>
-      <w:pPr>
-        <w:pStyle w:val="NoSpacing"/>
-        <w:jc w:val="right"/>
-        <w:rPr>
-          <w:b/>
-          <w:bCs/>
-          <w:u w:val="single"/>
-          <w:rtl/>
-        </w:rPr>
-      </w:pPr>
-      <w:r>
-        <w:rPr>
-          <w:b/>
-          <w:bCs/>
-          <w:u w:val="single"/>
-        </w:rPr>
-        <w:t xml:space="preserve">Question </w:t>
-      </w:r>
-      <w:r>
-        <w:rPr>
-          <w:b/>
-          <w:bCs/>
-          <w:u w:val="single"/>
-        </w:rPr>
-        <w:t>3</w:t>
-      </w:r>
-      <w:r>
-        <w:rPr>
-          <w:b/>
-          <w:bCs/>
-          <w:u w:val="single"/>
-        </w:rPr>
-        <w:t>3:</w:t>
-      </w:r>
-    </w:p>
-    <w:p>
-      <w:pPr>
-        <w:pStyle w:val="NoSpacing"/>
-        <w:jc w:val="right"/>
-        <w:rPr>
-          <w:rtl/>
-        </w:rPr>
-      </w:pPr>
-    </w:p>
-    <w:p>
-      <w:pPr>
-        <w:pStyle w:val="NoSpacing"/>
-        <w:jc w:val="right"/>
-        <w:rPr>
-          <w:rtl/>
-        </w:rPr>
-      </w:pPr>
-    </w:p>
-    <w:p>
-      <w:pPr>
-        <w:pStyle w:val="NoSpacing"/>
-        <w:jc w:val="right"/>
-        <w:rPr>
-          <w:b/>
-          <w:bCs/>
-          <w:u w:val="single"/>
-        </w:rPr>
-      </w:pPr>
-      <w:r>
-        <w:rPr>
-          <w:b/>
-          <w:bCs/>
-          <w:u w:val="single"/>
-        </w:rPr>
-        <w:t xml:space="preserve">Question </w:t>
-      </w:r>
-      <w:r>
-        <w:rPr>
-          <w:b/>
-          <w:bCs/>
-          <w:u w:val="single"/>
-        </w:rPr>
-        <w:t>3</w:t>
-      </w:r>
-      <w:r>
-        <w:rPr>
-          <w:b/>
-          <w:bCs/>
-          <w:u w:val="single"/>
-        </w:rPr>
-        <w:t>4:</w:t>
-      </w:r>
-    </w:p>
-    <w:p>
-      <w:pPr>
-        <w:pStyle w:val="NoSpacing"/>
-        <w:jc w:val="right"/>
-      </w:pPr>
-    </w:p>
-    <w:p>
-      <w:pPr>
-        <w:pStyle w:val="NoSpacing"/>
-        <w:jc w:val="right"/>
-        <w:rPr>
-          <w:rtl/>
-        </w:rPr>
-      </w:pPr>
-    </w:p>
-    <w:p>
-      <w:pPr>
-        <w:pStyle w:val="NoSpacing"/>
-        <w:jc w:val="right"/>
-        <w:rPr>
-          <w:b/>
-          <w:bCs/>
-          <w:u w:val="single"/>
-          <w:rtl/>
-        </w:rPr>
-      </w:pPr>
-      <w:r>
-        <w:rPr>
-          <w:b/>
-          <w:bCs/>
-          <w:u w:val="single"/>
-        </w:rPr>
-        <w:t xml:space="preserve">Question </w:t>
-      </w:r>
-      <w:r>
-        <w:rPr>
-          <w:b/>
-          <w:bCs/>
-          <w:u w:val="single"/>
-        </w:rPr>
-        <w:t>3</w:t>
-      </w:r>
-      <w:r>
-        <w:rPr>
-          <w:b/>
-          <w:bCs/>
-          <w:u w:val="single"/>
-        </w:rPr>
-        <w:t>5:</w:t>
-      </w:r>
-    </w:p>
-    <w:p>
-      <w:pPr>
-        <w:pStyle w:val="NoSpacing"/>
-        <w:jc w:val="right"/>
-        <w:rPr>
-          <w:rtl/>
-        </w:rPr>
-      </w:pPr>
-    </w:p>
-    <w:p>
-      <w:pPr>
-        <w:pStyle w:val="NoSpacing"/>
-        <w:jc w:val="right"/>
-        <w:rPr>
-          <w:rtl/>
-        </w:rPr>
-      </w:pPr>
-    </w:p>
-    <w:p>
-      <w:pPr>
-        <w:pStyle w:val="NoSpacing"/>
-        <w:jc w:val="right"/>
-        <w:rPr>
-          <w:rtl/>
-        </w:rPr>
-      </w:pPr>
-    </w:p>
-    <w:p>
-      <w:pPr>
-        <w:pStyle w:val="NoSpacing"/>
-        <w:jc w:val="right"/>
-        <w:rPr>
-          <w:rtl/>
-        </w:rPr>
-      </w:pPr>
-    </w:p>
-    <w:p>
-      <w:pPr>
-        <w:pStyle w:val="NoSpacing"/>
-        <w:jc w:val="right"/>
-        <w:rPr>
-          <w:rtl/>
-        </w:rPr>
-      </w:pPr>
-    </w:p>
-    <w:p>
-      <w:pPr>
-        <w:pStyle w:val="NoSpacing"/>
-        <w:jc w:val="right"/>
-        <w:rPr>
-          <w:rtl/>
-        </w:rPr>
-      </w:pPr>
-    </w:p>
-    <w:p>
-      <w:pPr>
-        <w:pStyle w:val="NoSpacing"/>
-        <w:jc w:val="right"/>
-        <w:rPr>
-          <w:rtl/>
-        </w:rPr>
-      </w:pPr>
-    </w:p>
-    <w:p>
-      <w:pPr>
-        <w:pStyle w:val="NoSpacing"/>
-        <w:jc w:val="right"/>
-      </w:pPr>
-    </w:p>
-    <w:p>
-      <w:pPr>
-        <w:pStyle w:val="NoSpacing"/>
+        <w:rPr>
+          <w:noProof/>
+        </w:rPr>
+        <w:drawing>
+          <wp:inline distT="0" distB="0" distL="0" distR="0" wp14:anchorId="7590CA5A" wp14:editId="2A9875F6">
+            <wp:extent cx="5274310" cy="3952875"/>
+            <wp:effectExtent l="0" t="0" r="2540" b="9525"/>
+            <wp:docPr id="26" name="Picture 26" descr="Graphical user interface, application&#10;&#10;Description automatically generated"/>
+            <wp:cNvGraphicFramePr>
+              <a:graphicFrameLocks xmlns:a="http://schemas.openxmlformats.org/drawingml/2006/main" noChangeAspect="1"/>
+            </wp:cNvGraphicFramePr>
+            <a:graphic xmlns:a="http://schemas.openxmlformats.org/drawingml/2006/main">
+              <a:graphicData uri="http://schemas.openxmlformats.org/drawingml/2006/picture">
+                <pic:pic xmlns:pic="http://schemas.openxmlformats.org/drawingml/2006/picture">
+                  <pic:nvPicPr>
+                    <pic:cNvPr id="26" name="Picture 26" descr="Graphical user interface, application&#10;&#10;Description automatically generated"/>
+                    <pic:cNvPicPr>
+                      <a:picLocks noChangeAspect="1" noChangeArrowheads="1"/>
+                    </pic:cNvPicPr>
+                  </pic:nvPicPr>
+                  <pic:blipFill>
+                    <a:blip r:embed="rId29">
+                      <a:extLst>
+                        <a:ext uri="{28A0092B-C50C-407E-A947-70E740481C1C}">
+                          <a14:useLocalDpi xmlns:a14="http://schemas.microsoft.com/office/drawing/2010/main" val="0"/>
+                        </a:ext>
+                      </a:extLst>
+                    </a:blip>
+                    <a:srcRect/>
+                    <a:stretch>
+                      <a:fillRect/>
+                    </a:stretch>
+                  </pic:blipFill>
+                  <pic:spPr bwMode="auto">
+                    <a:xfrm>
+                      <a:off x="0" y="0"/>
+                      <a:ext cx="5274310" cy="3952875"/>
+                    </a:xfrm>
+                    <a:prstGeom prst="rect">
+                      <a:avLst/>
+                    </a:prstGeom>
+                    <a:noFill/>
+                    <a:ln>
+                      <a:noFill/>
+                    </a:ln>
+                  </pic:spPr>
+                </pic:pic>
+              </a:graphicData>
+            </a:graphic>
+          </wp:inline>
+        </w:drawing>
+      </w:r>
+      <w:r>
+        <w:rPr>
+          <w:noProof/>
+        </w:rPr>
+        <w:drawing>
+          <wp:inline distT="0" distB="0" distL="0" distR="0" wp14:anchorId="4EAFE44B" wp14:editId="74A3D2E3">
+            <wp:extent cx="5274310" cy="3952875"/>
+            <wp:effectExtent l="0" t="0" r="2540" b="9525"/>
+            <wp:docPr id="25" name="Picture 25" descr="Graphical user interface, application&#10;&#10;Description automatically generated"/>
+            <wp:cNvGraphicFramePr>
+              <a:graphicFrameLocks xmlns:a="http://schemas.openxmlformats.org/drawingml/2006/main" noChangeAspect="1"/>
+            </wp:cNvGraphicFramePr>
+            <a:graphic xmlns:a="http://schemas.openxmlformats.org/drawingml/2006/main">
+              <a:graphicData uri="http://schemas.openxmlformats.org/drawingml/2006/picture">
+                <pic:pic xmlns:pic="http://schemas.openxmlformats.org/drawingml/2006/picture">
+                  <pic:nvPicPr>
+                    <pic:cNvPr id="25" name="Picture 25" descr="Graphical user interface, application&#10;&#10;Description automatically generated"/>
+                    <pic:cNvPicPr>
+                      <a:picLocks noChangeAspect="1" noChangeArrowheads="1"/>
+                    </pic:cNvPicPr>
+                  </pic:nvPicPr>
+                  <pic:blipFill>
+                    <a:blip r:embed="rId30">
+                      <a:extLst>
+                        <a:ext uri="{28A0092B-C50C-407E-A947-70E740481C1C}">
+                          <a14:useLocalDpi xmlns:a14="http://schemas.microsoft.com/office/drawing/2010/main" val="0"/>
+                        </a:ext>
+                      </a:extLst>
+                    </a:blip>
+                    <a:srcRect/>
+                    <a:stretch>
+                      <a:fillRect/>
+                    </a:stretch>
+                  </pic:blipFill>
+                  <pic:spPr bwMode="auto">
+                    <a:xfrm>
+                      <a:off x="0" y="0"/>
+                      <a:ext cx="5274310" cy="3952875"/>
+                    </a:xfrm>
+                    <a:prstGeom prst="rect">
+                      <a:avLst/>
+                    </a:prstGeom>
+                    <a:noFill/>
+                    <a:ln>
+                      <a:noFill/>
+                    </a:ln>
+                  </pic:spPr>
+                </pic:pic>
+              </a:graphicData>
+            </a:graphic>
+          </wp:inline>
+        </w:drawing>
+      </w:r>
+    </w:p>
+    <w:p>
+      <w:pPr>
+        <w:pStyle w:val="NoSpacing"/>
+        <w:bidi w:val="0"/>
       </w:pPr>
     </w:p>
     <w:sectPr>
-      <w:footerReference w:type="default" r:id="rId21"/>
+      <w:footerReference w:type="default" r:id="rId31"/>
       <w:pgSz w:w="11906" w:h="16838"/>
       <w:pgMar w:top="1440" w:right="1800" w:bottom="1440" w:left="1800" w:header="708" w:footer="708" w:gutter="0"/>
       <w:cols w:space="708"/>

</xml_diff>